<commit_message>
#2: thêm bảng liên hệ và tin tức
</commit_message>
<xml_diff>
--- a/doc/de-cuong-chi-tiet.docx
+++ b/doc/de-cuong-chi-tiet.docx
@@ -422,6 +422,888 @@
     </w:p>
     <w:p>
       <w:pPr>
+        <w:pStyle w:val="ListParagraph"/>
+        <w:numPr>
+          <w:ilvl w:val="0"/>
+          <w:numId w:val="1"/>
+        </w:numPr>
+        <w:spacing w:line="360" w:lineRule="auto"/>
+        <w:jc w:val="both"/>
+        <w:rPr>
+          <w:sz w:val="26"/>
+          <w:szCs w:val="26"/>
+        </w:rPr>
+      </w:pPr>
+      <w:r>
+        <w:rPr>
+          <w:b/>
+          <w:sz w:val="26"/>
+          <w:szCs w:val="26"/>
+        </w:rPr>
+        <w:t xml:space="preserve">Nội dung đề tài: </w:t>
+      </w:r>
+    </w:p>
+    <w:p>
+      <w:pPr>
+        <w:pStyle w:val="ListParagraph"/>
+        <w:numPr>
+          <w:ilvl w:val="0"/>
+          <w:numId w:val="42"/>
+        </w:numPr>
+        <w:spacing w:line="360" w:lineRule="auto"/>
+        <w:jc w:val="both"/>
+        <w:rPr>
+          <w:b/>
+          <w:sz w:val="26"/>
+          <w:szCs w:val="26"/>
+        </w:rPr>
+      </w:pPr>
+      <w:r>
+        <w:rPr>
+          <w:b/>
+          <w:sz w:val="26"/>
+          <w:szCs w:val="26"/>
+        </w:rPr>
+        <w:t>Mục tiêu đề tài</w:t>
+      </w:r>
+    </w:p>
+    <w:p>
+      <w:pPr>
+        <w:pStyle w:val="ListParagraph"/>
+        <w:numPr>
+          <w:ilvl w:val="1"/>
+          <w:numId w:val="43"/>
+        </w:numPr>
+        <w:spacing w:line="360" w:lineRule="auto"/>
+        <w:ind w:left="720" w:firstLine="360"/>
+        <w:jc w:val="both"/>
+        <w:rPr>
+          <w:b/>
+          <w:sz w:val="26"/>
+          <w:szCs w:val="26"/>
+        </w:rPr>
+      </w:pPr>
+      <w:r>
+        <w:rPr>
+          <w:sz w:val="26"/>
+          <w:szCs w:val="26"/>
+        </w:rPr>
+        <w:t xml:space="preserve">Tìm hiểu về </w:t>
+      </w:r>
+      <w:r>
+        <w:rPr>
+          <w:sz w:val="26"/>
+          <w:szCs w:val="26"/>
+        </w:rPr>
+        <w:t>kiến trúc khối</w:t>
+      </w:r>
+      <w:r>
+        <w:rPr>
+          <w:sz w:val="26"/>
+          <w:szCs w:val="26"/>
+        </w:rPr>
+        <w:t>.</w:t>
+      </w:r>
+    </w:p>
+    <w:p>
+      <w:pPr>
+        <w:pStyle w:val="ListParagraph"/>
+        <w:numPr>
+          <w:ilvl w:val="1"/>
+          <w:numId w:val="43"/>
+        </w:numPr>
+        <w:spacing w:line="360" w:lineRule="auto"/>
+        <w:ind w:left="720" w:firstLine="360"/>
+        <w:jc w:val="both"/>
+        <w:rPr>
+          <w:b/>
+          <w:sz w:val="26"/>
+          <w:szCs w:val="26"/>
+        </w:rPr>
+      </w:pPr>
+      <w:r>
+        <w:rPr>
+          <w:sz w:val="26"/>
+          <w:szCs w:val="26"/>
+        </w:rPr>
+        <w:t>Tìm hiểu về Angular X, Spring Boot, TypeScript, Java 11, Docker, Hightchart, JasperReports,.. và các thư viện bên thứ 3 liên quan.</w:t>
+      </w:r>
+    </w:p>
+    <w:p>
+      <w:pPr>
+        <w:pStyle w:val="ListParagraph"/>
+        <w:numPr>
+          <w:ilvl w:val="1"/>
+          <w:numId w:val="43"/>
+        </w:numPr>
+        <w:spacing w:line="360" w:lineRule="auto"/>
+        <w:ind w:left="720" w:firstLine="360"/>
+        <w:jc w:val="both"/>
+        <w:rPr>
+          <w:b/>
+          <w:sz w:val="26"/>
+          <w:szCs w:val="26"/>
+        </w:rPr>
+      </w:pPr>
+      <w:r>
+        <w:rPr>
+          <w:sz w:val="26"/>
+          <w:szCs w:val="26"/>
+        </w:rPr>
+        <w:t>Tìm hiểu về</w:t>
+      </w:r>
+      <w:r>
+        <w:rPr>
+          <w:sz w:val="26"/>
+          <w:szCs w:val="26"/>
+        </w:rPr>
+        <w:t xml:space="preserve"> trang web bán hàng online</w:t>
+      </w:r>
+      <w:r>
+        <w:rPr>
+          <w:sz w:val="26"/>
+          <w:szCs w:val="26"/>
+        </w:rPr>
+        <w:t>.</w:t>
+      </w:r>
+    </w:p>
+    <w:p>
+      <w:pPr>
+        <w:pStyle w:val="ListParagraph"/>
+        <w:numPr>
+          <w:ilvl w:val="1"/>
+          <w:numId w:val="43"/>
+        </w:numPr>
+        <w:spacing w:line="360" w:lineRule="auto"/>
+        <w:ind w:left="720" w:firstLine="360"/>
+        <w:jc w:val="both"/>
+        <w:rPr>
+          <w:b/>
+          <w:sz w:val="26"/>
+          <w:szCs w:val="26"/>
+        </w:rPr>
+      </w:pPr>
+      <w:r>
+        <w:rPr>
+          <w:sz w:val="26"/>
+          <w:szCs w:val="26"/>
+        </w:rPr>
+        <w:t>Rèn luyện kỹ năng phân chia thời gian, phân tích, giải quyết vấn đề, làm việc thực tế một các hiệu quả.</w:t>
+      </w:r>
+    </w:p>
+    <w:p>
+      <w:pPr>
+        <w:pStyle w:val="ListParagraph"/>
+        <w:numPr>
+          <w:ilvl w:val="1"/>
+          <w:numId w:val="43"/>
+        </w:numPr>
+        <w:spacing w:line="360" w:lineRule="auto"/>
+        <w:ind w:left="720" w:firstLine="360"/>
+        <w:jc w:val="both"/>
+        <w:rPr>
+          <w:b/>
+          <w:sz w:val="26"/>
+          <w:szCs w:val="26"/>
+        </w:rPr>
+      </w:pPr>
+      <w:r>
+        <w:rPr>
+          <w:sz w:val="26"/>
+          <w:szCs w:val="26"/>
+        </w:rPr>
+        <w:t>Ứng dụng những kiến thức đã học và kiến thức tìm hiểu xây dựng thành công ứng dụng</w:t>
+      </w:r>
+      <w:r>
+        <w:rPr>
+          <w:sz w:val="26"/>
+          <w:szCs w:val="26"/>
+        </w:rPr>
+        <w:t xml:space="preserve"> web bán hàng online</w:t>
+      </w:r>
+      <w:r>
+        <w:rPr>
+          <w:sz w:val="26"/>
+          <w:szCs w:val="26"/>
+        </w:rPr>
+        <w:t>.</w:t>
+      </w:r>
+    </w:p>
+    <w:p>
+      <w:pPr>
+        <w:pStyle w:val="ListParagraph"/>
+        <w:numPr>
+          <w:ilvl w:val="0"/>
+          <w:numId w:val="42"/>
+        </w:numPr>
+        <w:spacing w:line="360" w:lineRule="auto"/>
+        <w:jc w:val="both"/>
+        <w:rPr>
+          <w:b/>
+          <w:sz w:val="26"/>
+          <w:szCs w:val="26"/>
+        </w:rPr>
+      </w:pPr>
+      <w:r>
+        <w:rPr>
+          <w:b/>
+          <w:sz w:val="26"/>
+          <w:szCs w:val="26"/>
+        </w:rPr>
+        <w:t xml:space="preserve">Kết quả cần đạt được </w:t>
+      </w:r>
+    </w:p>
+    <w:p>
+      <w:pPr>
+        <w:pStyle w:val="ListParagraph"/>
+        <w:numPr>
+          <w:ilvl w:val="1"/>
+          <w:numId w:val="44"/>
+        </w:numPr>
+        <w:spacing w:line="360" w:lineRule="auto"/>
+        <w:ind w:left="720" w:firstLine="360"/>
+        <w:jc w:val="both"/>
+        <w:rPr>
+          <w:b/>
+          <w:sz w:val="26"/>
+          <w:szCs w:val="26"/>
+        </w:rPr>
+      </w:pPr>
+      <w:r>
+        <w:rPr>
+          <w:sz w:val="26"/>
+          <w:szCs w:val="26"/>
+        </w:rPr>
+        <w:t xml:space="preserve">Công dụng: Hệ thống quản lý các thông tin </w:t>
+      </w:r>
+      <w:r>
+        <w:rPr>
+          <w:sz w:val="26"/>
+          <w:szCs w:val="26"/>
+        </w:rPr>
+        <w:t>về hàng hóa, khách hàng, hóa đơn.</w:t>
+      </w:r>
+    </w:p>
+    <w:p>
+      <w:pPr>
+        <w:pStyle w:val="ListParagraph"/>
+        <w:numPr>
+          <w:ilvl w:val="1"/>
+          <w:numId w:val="44"/>
+        </w:numPr>
+        <w:spacing w:line="360" w:lineRule="auto"/>
+        <w:ind w:left="720" w:firstLine="360"/>
+        <w:jc w:val="both"/>
+        <w:rPr>
+          <w:b/>
+          <w:sz w:val="26"/>
+          <w:szCs w:val="26"/>
+        </w:rPr>
+      </w:pPr>
+      <w:r>
+        <w:rPr>
+          <w:sz w:val="26"/>
+          <w:szCs w:val="26"/>
+        </w:rPr>
+        <w:t>Chức năng cơ bản:</w:t>
+      </w:r>
+    </w:p>
+    <w:p>
+      <w:pPr>
+        <w:pStyle w:val="ListParagraph"/>
+        <w:numPr>
+          <w:ilvl w:val="2"/>
+          <w:numId w:val="42"/>
+        </w:numPr>
+        <w:spacing w:line="360" w:lineRule="auto"/>
+        <w:ind w:left="1440" w:firstLine="360"/>
+        <w:jc w:val="both"/>
+        <w:rPr>
+          <w:b/>
+          <w:sz w:val="26"/>
+          <w:szCs w:val="26"/>
+        </w:rPr>
+      </w:pPr>
+      <w:r>
+        <w:rPr>
+          <w:sz w:val="26"/>
+          <w:szCs w:val="26"/>
+        </w:rPr>
+        <w:t>Đăng nhập.</w:t>
+      </w:r>
+    </w:p>
+    <w:p>
+      <w:pPr>
+        <w:pStyle w:val="ListParagraph"/>
+        <w:numPr>
+          <w:ilvl w:val="2"/>
+          <w:numId w:val="42"/>
+        </w:numPr>
+        <w:spacing w:line="360" w:lineRule="auto"/>
+        <w:ind w:left="1440" w:firstLine="360"/>
+        <w:jc w:val="both"/>
+        <w:rPr>
+          <w:b/>
+          <w:sz w:val="26"/>
+          <w:szCs w:val="26"/>
+        </w:rPr>
+      </w:pPr>
+      <w:r>
+        <w:rPr>
+          <w:sz w:val="26"/>
+          <w:szCs w:val="26"/>
+        </w:rPr>
+        <w:t xml:space="preserve">Lưu trữ thông tin </w:t>
+      </w:r>
+      <w:r>
+        <w:rPr>
+          <w:sz w:val="26"/>
+          <w:szCs w:val="26"/>
+        </w:rPr>
+        <w:t>hàng hóa</w:t>
+      </w:r>
+      <w:r>
+        <w:rPr>
+          <w:sz w:val="26"/>
+          <w:szCs w:val="26"/>
+        </w:rPr>
+        <w:t>.</w:t>
+      </w:r>
+    </w:p>
+    <w:p>
+      <w:pPr>
+        <w:pStyle w:val="ListParagraph"/>
+        <w:numPr>
+          <w:ilvl w:val="2"/>
+          <w:numId w:val="42"/>
+        </w:numPr>
+        <w:spacing w:line="360" w:lineRule="auto"/>
+        <w:ind w:left="1440" w:firstLine="360"/>
+        <w:jc w:val="both"/>
+        <w:rPr>
+          <w:b/>
+          <w:sz w:val="26"/>
+          <w:szCs w:val="26"/>
+        </w:rPr>
+      </w:pPr>
+      <w:r>
+        <w:rPr>
+          <w:sz w:val="26"/>
+          <w:szCs w:val="26"/>
+        </w:rPr>
+        <w:t>Lưu trữ</w:t>
+      </w:r>
+      <w:r>
+        <w:rPr>
+          <w:sz w:val="26"/>
+          <w:szCs w:val="26"/>
+        </w:rPr>
+        <w:t xml:space="preserve"> thông tin khách hàng</w:t>
+      </w:r>
+      <w:r>
+        <w:rPr>
+          <w:sz w:val="26"/>
+          <w:szCs w:val="26"/>
+        </w:rPr>
+        <w:t>.</w:t>
+      </w:r>
+    </w:p>
+    <w:p>
+      <w:pPr>
+        <w:pStyle w:val="ListParagraph"/>
+        <w:numPr>
+          <w:ilvl w:val="2"/>
+          <w:numId w:val="42"/>
+        </w:numPr>
+        <w:spacing w:line="360" w:lineRule="auto"/>
+        <w:ind w:left="1440" w:firstLine="360"/>
+        <w:jc w:val="both"/>
+        <w:rPr>
+          <w:b/>
+          <w:sz w:val="26"/>
+          <w:szCs w:val="26"/>
+        </w:rPr>
+      </w:pPr>
+      <w:r>
+        <w:rPr>
+          <w:sz w:val="26"/>
+          <w:szCs w:val="26"/>
+        </w:rPr>
+        <w:t>Lưu trữ thông tin giỏ hàng.</w:t>
+      </w:r>
+    </w:p>
+    <w:p>
+      <w:pPr>
+        <w:pStyle w:val="ListParagraph"/>
+        <w:numPr>
+          <w:ilvl w:val="2"/>
+          <w:numId w:val="42"/>
+        </w:numPr>
+        <w:spacing w:line="360" w:lineRule="auto"/>
+        <w:ind w:left="1440" w:firstLine="360"/>
+        <w:jc w:val="both"/>
+        <w:rPr>
+          <w:b/>
+          <w:sz w:val="26"/>
+          <w:szCs w:val="26"/>
+        </w:rPr>
+      </w:pPr>
+      <w:r>
+        <w:rPr>
+          <w:sz w:val="26"/>
+          <w:szCs w:val="26"/>
+        </w:rPr>
+        <w:lastRenderedPageBreak/>
+        <w:t xml:space="preserve">Lưu trữ </w:t>
+      </w:r>
+      <w:r>
+        <w:rPr>
+          <w:sz w:val="26"/>
+          <w:szCs w:val="26"/>
+        </w:rPr>
+        <w:t>thông tin hóa đơn.</w:t>
+      </w:r>
+    </w:p>
+    <w:p>
+      <w:pPr>
+        <w:pStyle w:val="ListParagraph"/>
+        <w:numPr>
+          <w:ilvl w:val="0"/>
+          <w:numId w:val="42"/>
+        </w:numPr>
+        <w:spacing w:line="360" w:lineRule="auto"/>
+        <w:jc w:val="both"/>
+        <w:rPr>
+          <w:b/>
+          <w:sz w:val="26"/>
+          <w:szCs w:val="26"/>
+        </w:rPr>
+      </w:pPr>
+      <w:r>
+        <w:rPr>
+          <w:b/>
+          <w:sz w:val="26"/>
+          <w:szCs w:val="26"/>
+        </w:rPr>
+        <w:t>Nhiệm vụ đề tài:</w:t>
+      </w:r>
+    </w:p>
+    <w:p>
+      <w:pPr>
+        <w:pStyle w:val="ListParagraph"/>
+        <w:numPr>
+          <w:ilvl w:val="1"/>
+          <w:numId w:val="46"/>
+        </w:numPr>
+        <w:spacing w:line="360" w:lineRule="auto"/>
+        <w:ind w:left="720" w:firstLine="360"/>
+        <w:jc w:val="both"/>
+        <w:rPr>
+          <w:b/>
+          <w:sz w:val="26"/>
+          <w:szCs w:val="26"/>
+        </w:rPr>
+      </w:pPr>
+      <w:r>
+        <w:rPr>
+          <w:sz w:val="26"/>
+          <w:szCs w:val="26"/>
+        </w:rPr>
+        <w:t xml:space="preserve">Nghiên cứu thực tế: ứng dụng công nghệ </w:t>
+      </w:r>
+      <w:r>
+        <w:rPr>
+          <w:sz w:val="26"/>
+          <w:szCs w:val="26"/>
+        </w:rPr>
+        <w:t>Jhipster</w:t>
+      </w:r>
+      <w:r>
+        <w:rPr>
+          <w:sz w:val="26"/>
+          <w:szCs w:val="26"/>
+        </w:rPr>
+        <w:t xml:space="preserve"> để thiết kế hệ thống, kết hợp sử dụng Angular, TypeScript, HighChart, JasperReposts và </w:t>
+      </w:r>
+      <w:r>
+        <w:rPr>
+          <w:sz w:val="26"/>
+          <w:szCs w:val="26"/>
+        </w:rPr>
+        <w:t>PostgreSQL</w:t>
+      </w:r>
+      <w:r>
+        <w:rPr>
+          <w:sz w:val="26"/>
+          <w:szCs w:val="26"/>
+        </w:rPr>
+        <w:t xml:space="preserve"> để giúp người lập trình có thêm công cụ để lập trình hệ thống 1 cách hiệu quả hơn.</w:t>
+      </w:r>
+    </w:p>
+    <w:p>
+      <w:pPr>
+        <w:pStyle w:val="ListParagraph"/>
+        <w:numPr>
+          <w:ilvl w:val="1"/>
+          <w:numId w:val="46"/>
+        </w:numPr>
+        <w:spacing w:line="360" w:lineRule="auto"/>
+        <w:ind w:left="720" w:firstLine="360"/>
+        <w:jc w:val="both"/>
+        <w:rPr>
+          <w:b/>
+          <w:sz w:val="26"/>
+          <w:szCs w:val="26"/>
+        </w:rPr>
+      </w:pPr>
+      <w:r>
+        <w:rPr>
+          <w:sz w:val="26"/>
+          <w:szCs w:val="26"/>
+        </w:rPr>
+        <w:t>Xác định phạm vi đề tài: đề tài để phục vụ công tác lấy ý kiến của các bên liên quan về chương trình đào tạo của Trường Đại học Tiền Giang.</w:t>
+      </w:r>
+    </w:p>
+    <w:p>
+      <w:pPr>
+        <w:pStyle w:val="ListParagraph"/>
+        <w:numPr>
+          <w:ilvl w:val="0"/>
+          <w:numId w:val="42"/>
+        </w:numPr>
+        <w:spacing w:line="360" w:lineRule="auto"/>
+        <w:jc w:val="both"/>
+        <w:rPr>
+          <w:b/>
+          <w:sz w:val="26"/>
+          <w:szCs w:val="26"/>
+        </w:rPr>
+      </w:pPr>
+      <w:r>
+        <w:rPr>
+          <w:b/>
+          <w:sz w:val="26"/>
+          <w:szCs w:val="26"/>
+        </w:rPr>
+        <w:t>Phân tích, thiết kế, cài đặt, thực nghiệm:</w:t>
+      </w:r>
+    </w:p>
+    <w:p>
+      <w:pPr>
+        <w:pStyle w:val="ListParagraph"/>
+        <w:numPr>
+          <w:ilvl w:val="1"/>
+          <w:numId w:val="47"/>
+        </w:numPr>
+        <w:spacing w:line="360" w:lineRule="auto"/>
+        <w:ind w:left="720" w:firstLine="360"/>
+        <w:jc w:val="both"/>
+        <w:rPr>
+          <w:b/>
+          <w:sz w:val="26"/>
+          <w:szCs w:val="26"/>
+        </w:rPr>
+      </w:pPr>
+      <w:r>
+        <w:rPr>
+          <w:sz w:val="26"/>
+          <w:szCs w:val="26"/>
+        </w:rPr>
+        <w:t>Thiết kế cơ sở dữ liệu để lưu trữ thông tin về</w:t>
+      </w:r>
+      <w:r>
+        <w:rPr>
+          <w:sz w:val="26"/>
+          <w:szCs w:val="26"/>
+        </w:rPr>
+        <w:t xml:space="preserve"> hàng hóa, loại hàng hóa</w:t>
+      </w:r>
+      <w:r>
+        <w:rPr>
+          <w:sz w:val="26"/>
+          <w:szCs w:val="26"/>
+        </w:rPr>
+        <w:t>. Lưu trữ thông tin về</w:t>
+      </w:r>
+      <w:r>
+        <w:rPr>
+          <w:sz w:val="26"/>
+          <w:szCs w:val="26"/>
+        </w:rPr>
+        <w:t xml:space="preserve"> khách hàng</w:t>
+      </w:r>
+      <w:r>
+        <w:rPr>
+          <w:sz w:val="26"/>
+          <w:szCs w:val="26"/>
+        </w:rPr>
+        <w:t xml:space="preserve">. Lưu trữ thông tin </w:t>
+      </w:r>
+      <w:r>
+        <w:rPr>
+          <w:sz w:val="26"/>
+          <w:szCs w:val="26"/>
+        </w:rPr>
+        <w:t>hóa đơn</w:t>
+      </w:r>
+      <w:r>
+        <w:rPr>
+          <w:sz w:val="26"/>
+          <w:szCs w:val="26"/>
+        </w:rPr>
+        <w:t>.</w:t>
+      </w:r>
+    </w:p>
+    <w:p>
+      <w:pPr>
+        <w:pStyle w:val="ListParagraph"/>
+        <w:numPr>
+          <w:ilvl w:val="1"/>
+          <w:numId w:val="47"/>
+        </w:numPr>
+        <w:spacing w:line="360" w:lineRule="auto"/>
+        <w:ind w:left="720" w:firstLine="360"/>
+        <w:jc w:val="both"/>
+        <w:rPr>
+          <w:b/>
+          <w:sz w:val="26"/>
+          <w:szCs w:val="26"/>
+        </w:rPr>
+      </w:pPr>
+      <w:r>
+        <w:rPr>
+          <w:sz w:val="26"/>
+          <w:szCs w:val="26"/>
+        </w:rPr>
+        <w:t>Thiết kế giao diện cho các chức năng cần thiết.</w:t>
+      </w:r>
+    </w:p>
+    <w:p>
+      <w:pPr>
+        <w:pStyle w:val="ListParagraph"/>
+        <w:numPr>
+          <w:ilvl w:val="1"/>
+          <w:numId w:val="47"/>
+        </w:numPr>
+        <w:spacing w:line="360" w:lineRule="auto"/>
+        <w:ind w:left="720" w:firstLine="360"/>
+        <w:jc w:val="both"/>
+        <w:rPr>
+          <w:b/>
+          <w:sz w:val="26"/>
+          <w:szCs w:val="26"/>
+        </w:rPr>
+      </w:pPr>
+      <w:r>
+        <w:rPr>
+          <w:sz w:val="26"/>
+          <w:szCs w:val="26"/>
+        </w:rPr>
+        <w:t>Chạy thử và sửa lỗi.</w:t>
+      </w:r>
+    </w:p>
+    <w:p>
+      <w:pPr>
+        <w:pStyle w:val="ListParagraph"/>
+        <w:numPr>
+          <w:ilvl w:val="1"/>
+          <w:numId w:val="47"/>
+        </w:numPr>
+        <w:spacing w:line="360" w:lineRule="auto"/>
+        <w:ind w:left="720" w:firstLine="360"/>
+        <w:jc w:val="both"/>
+        <w:rPr>
+          <w:b/>
+          <w:sz w:val="26"/>
+          <w:szCs w:val="26"/>
+        </w:rPr>
+      </w:pPr>
+      <w:r>
+        <w:rPr>
+          <w:sz w:val="26"/>
+          <w:szCs w:val="26"/>
+        </w:rPr>
+        <w:t>Báo cáo và rút kinh nghiệm.</w:t>
+      </w:r>
+    </w:p>
+    <w:p>
+      <w:pPr>
+        <w:pStyle w:val="ListParagraph"/>
+        <w:spacing w:line="360" w:lineRule="auto"/>
+        <w:ind w:left="2160"/>
+        <w:jc w:val="both"/>
+        <w:rPr>
+          <w:b/>
+          <w:sz w:val="26"/>
+          <w:szCs w:val="26"/>
+        </w:rPr>
+      </w:pPr>
+    </w:p>
+    <w:p>
+      <w:pPr>
+        <w:pStyle w:val="ListParagraph"/>
+        <w:numPr>
+          <w:ilvl w:val="0"/>
+          <w:numId w:val="42"/>
+        </w:numPr>
+        <w:spacing w:line="360" w:lineRule="auto"/>
+        <w:jc w:val="both"/>
+        <w:rPr>
+          <w:b/>
+          <w:sz w:val="26"/>
+          <w:szCs w:val="26"/>
+        </w:rPr>
+      </w:pPr>
+      <w:r>
+        <w:rPr>
+          <w:b/>
+          <w:sz w:val="26"/>
+          <w:szCs w:val="26"/>
+        </w:rPr>
+        <w:t xml:space="preserve"> Yêu cầu khoa học và công nghệ:</w:t>
+      </w:r>
+      <w:r>
+        <w:rPr>
+          <w:b/>
+          <w:sz w:val="26"/>
+          <w:szCs w:val="26"/>
+        </w:rPr>
+        <w:tab/>
+      </w:r>
+    </w:p>
+    <w:p>
+      <w:pPr>
+        <w:pStyle w:val="ListParagraph"/>
+        <w:numPr>
+          <w:ilvl w:val="1"/>
+          <w:numId w:val="42"/>
+        </w:numPr>
+        <w:tabs>
+          <w:tab w:val="left" w:pos="1800"/>
+        </w:tabs>
+        <w:spacing w:line="360" w:lineRule="auto"/>
+        <w:jc w:val="both"/>
+        <w:rPr>
+          <w:b/>
+          <w:sz w:val="26"/>
+          <w:szCs w:val="26"/>
+        </w:rPr>
+      </w:pPr>
+      <w:r>
+        <w:rPr>
+          <w:sz w:val="26"/>
+          <w:szCs w:val="26"/>
+        </w:rPr>
+        <w:t>Hệ điều hành: Windows 10</w:t>
+      </w:r>
+    </w:p>
+    <w:p>
+      <w:pPr>
+        <w:pStyle w:val="ListParagraph"/>
+        <w:numPr>
+          <w:ilvl w:val="1"/>
+          <w:numId w:val="42"/>
+        </w:numPr>
+        <w:tabs>
+          <w:tab w:val="left" w:pos="1800"/>
+        </w:tabs>
+        <w:spacing w:line="360" w:lineRule="auto"/>
+        <w:jc w:val="both"/>
+        <w:rPr>
+          <w:b/>
+          <w:sz w:val="26"/>
+          <w:szCs w:val="26"/>
+        </w:rPr>
+      </w:pPr>
+      <w:r>
+        <w:rPr>
+          <w:sz w:val="26"/>
+          <w:szCs w:val="26"/>
+        </w:rPr>
+        <w:t>Trình soạn thảo mã nguồn mở: Visual Studio Code, Intellij IDEA 2020</w:t>
+      </w:r>
+    </w:p>
+    <w:p>
+      <w:pPr>
+        <w:pStyle w:val="ListParagraph"/>
+        <w:numPr>
+          <w:ilvl w:val="1"/>
+          <w:numId w:val="42"/>
+        </w:numPr>
+        <w:tabs>
+          <w:tab w:val="left" w:pos="1800"/>
+        </w:tabs>
+        <w:spacing w:line="360" w:lineRule="auto"/>
+        <w:jc w:val="both"/>
+        <w:rPr>
+          <w:b/>
+          <w:sz w:val="26"/>
+          <w:szCs w:val="26"/>
+        </w:rPr>
+      </w:pPr>
+      <w:r>
+        <w:rPr>
+          <w:sz w:val="26"/>
+          <w:szCs w:val="26"/>
+        </w:rPr>
+        <w:t>Phần mềm Docker</w:t>
+      </w:r>
+    </w:p>
+    <w:p>
+      <w:pPr>
+        <w:pStyle w:val="ListParagraph"/>
+        <w:numPr>
+          <w:ilvl w:val="1"/>
+          <w:numId w:val="42"/>
+        </w:numPr>
+        <w:tabs>
+          <w:tab w:val="left" w:pos="1800"/>
+        </w:tabs>
+        <w:spacing w:line="360" w:lineRule="auto"/>
+        <w:jc w:val="both"/>
+        <w:rPr>
+          <w:b/>
+          <w:sz w:val="26"/>
+          <w:szCs w:val="26"/>
+        </w:rPr>
+      </w:pPr>
+      <w:r>
+        <w:rPr>
+          <w:sz w:val="26"/>
+          <w:szCs w:val="26"/>
+        </w:rPr>
+        <w:t>Trình duyệt web: Google Chrome, Microsoft Edge Chromium, Mozilla Fi</w:t>
+      </w:r>
+      <w:r>
+        <w:rPr>
+          <w:sz w:val="26"/>
+          <w:szCs w:val="26"/>
+        </w:rPr>
+        <w:t>re</w:t>
+      </w:r>
+      <w:bookmarkStart w:id="0" w:name="_GoBack"/>
+      <w:bookmarkEnd w:id="0"/>
+      <w:r>
+        <w:rPr>
+          <w:sz w:val="26"/>
+          <w:szCs w:val="26"/>
+        </w:rPr>
+        <w:t>fox,…</w:t>
+      </w:r>
+    </w:p>
+    <w:p>
+      <w:pPr>
+        <w:pStyle w:val="ListParagraph"/>
+        <w:spacing w:line="360" w:lineRule="auto"/>
+        <w:jc w:val="both"/>
+        <w:rPr>
+          <w:sz w:val="26"/>
+          <w:szCs w:val="26"/>
+        </w:rPr>
+      </w:pPr>
+    </w:p>
+    <w:p>
+      <w:pPr>
         <w:numPr>
           <w:ilvl w:val="0"/>
           <w:numId w:val="1"/>
@@ -757,6 +1639,7 @@
           <w:sz w:val="26"/>
           <w:szCs w:val="26"/>
         </w:rPr>
+        <w:lastRenderedPageBreak/>
         <w:t>Phương pháp nghiên cứu</w:t>
       </w:r>
     </w:p>
@@ -940,7 +1823,6 @@
           <w:sz w:val="26"/>
           <w:szCs w:val="26"/>
         </w:rPr>
-        <w:lastRenderedPageBreak/>
         <w:t xml:space="preserve">CHƯƠNG 2 </w:t>
       </w:r>
       <w:r>
@@ -1683,6 +2565,7 @@
                 <w:sz w:val="26"/>
                 <w:szCs w:val="26"/>
               </w:rPr>
+              <w:lastRenderedPageBreak/>
               <w:t xml:space="preserve">3. </w:t>
             </w:r>
           </w:p>
@@ -2428,8 +3311,6 @@
         </w:rPr>
         <w:t>16</w:t>
       </w:r>
-      <w:bookmarkStart w:id="0" w:name="_GoBack"/>
-      <w:bookmarkEnd w:id="0"/>
       <w:r>
         <w:rPr>
           <w:i/>
@@ -3226,6 +4107,117 @@
     </w:lvl>
   </w:abstractNum>
   <w:abstractNum w:abstractNumId="4" w15:restartNumberingAfterBreak="0">
+    <w:nsid w:val="162A04AF"/>
+    <w:multiLevelType w:val="hybridMultilevel"/>
+    <w:tmpl w:val="A0B60CAC"/>
+    <w:lvl w:ilvl="0" w:tplc="4BBE45B6">
+      <w:numFmt w:val="bullet"/>
+      <w:lvlText w:val="-"/>
+      <w:lvlJc w:val="left"/>
+      <w:pPr>
+        <w:ind w:left="720" w:hanging="360"/>
+      </w:pPr>
+      <w:rPr>
+        <w:rFonts w:ascii="Times New Roman" w:eastAsia="Times New Roman" w:hAnsi="Times New Roman" w:cs="Times New Roman" w:hint="default"/>
+      </w:rPr>
+    </w:lvl>
+    <w:lvl w:ilvl="1" w:tplc="4BBE45B6">
+      <w:numFmt w:val="bullet"/>
+      <w:lvlText w:val="-"/>
+      <w:lvlJc w:val="left"/>
+      <w:pPr>
+        <w:ind w:left="1440" w:hanging="360"/>
+      </w:pPr>
+      <w:rPr>
+        <w:rFonts w:ascii="Times New Roman" w:eastAsia="Times New Roman" w:hAnsi="Times New Roman" w:cs="Times New Roman" w:hint="default"/>
+      </w:rPr>
+    </w:lvl>
+    <w:lvl w:ilvl="2" w:tplc="04090005">
+      <w:start w:val="1"/>
+      <w:numFmt w:val="bullet"/>
+      <w:lvlText w:val=""/>
+      <w:lvlJc w:val="left"/>
+      <w:pPr>
+        <w:ind w:left="2160" w:hanging="360"/>
+      </w:pPr>
+      <w:rPr>
+        <w:rFonts w:ascii="Wingdings" w:hAnsi="Wingdings" w:hint="default"/>
+      </w:rPr>
+    </w:lvl>
+    <w:lvl w:ilvl="3" w:tplc="04090001">
+      <w:start w:val="1"/>
+      <w:numFmt w:val="bullet"/>
+      <w:lvlText w:val=""/>
+      <w:lvlJc w:val="left"/>
+      <w:pPr>
+        <w:ind w:left="2880" w:hanging="360"/>
+      </w:pPr>
+      <w:rPr>
+        <w:rFonts w:ascii="Symbol" w:hAnsi="Symbol" w:hint="default"/>
+      </w:rPr>
+    </w:lvl>
+    <w:lvl w:ilvl="4" w:tplc="04090003" w:tentative="1">
+      <w:start w:val="1"/>
+      <w:numFmt w:val="bullet"/>
+      <w:lvlText w:val="o"/>
+      <w:lvlJc w:val="left"/>
+      <w:pPr>
+        <w:ind w:left="3600" w:hanging="360"/>
+      </w:pPr>
+      <w:rPr>
+        <w:rFonts w:ascii="Courier New" w:hAnsi="Courier New" w:cs="Courier New" w:hint="default"/>
+      </w:rPr>
+    </w:lvl>
+    <w:lvl w:ilvl="5" w:tplc="04090005" w:tentative="1">
+      <w:start w:val="1"/>
+      <w:numFmt w:val="bullet"/>
+      <w:lvlText w:val=""/>
+      <w:lvlJc w:val="left"/>
+      <w:pPr>
+        <w:ind w:left="4320" w:hanging="360"/>
+      </w:pPr>
+      <w:rPr>
+        <w:rFonts w:ascii="Wingdings" w:hAnsi="Wingdings" w:hint="default"/>
+      </w:rPr>
+    </w:lvl>
+    <w:lvl w:ilvl="6" w:tplc="04090001" w:tentative="1">
+      <w:start w:val="1"/>
+      <w:numFmt w:val="bullet"/>
+      <w:lvlText w:val=""/>
+      <w:lvlJc w:val="left"/>
+      <w:pPr>
+        <w:ind w:left="5040" w:hanging="360"/>
+      </w:pPr>
+      <w:rPr>
+        <w:rFonts w:ascii="Symbol" w:hAnsi="Symbol" w:hint="default"/>
+      </w:rPr>
+    </w:lvl>
+    <w:lvl w:ilvl="7" w:tplc="04090003" w:tentative="1">
+      <w:start w:val="1"/>
+      <w:numFmt w:val="bullet"/>
+      <w:lvlText w:val="o"/>
+      <w:lvlJc w:val="left"/>
+      <w:pPr>
+        <w:ind w:left="5760" w:hanging="360"/>
+      </w:pPr>
+      <w:rPr>
+        <w:rFonts w:ascii="Courier New" w:hAnsi="Courier New" w:cs="Courier New" w:hint="default"/>
+      </w:rPr>
+    </w:lvl>
+    <w:lvl w:ilvl="8" w:tplc="04090005" w:tentative="1">
+      <w:start w:val="1"/>
+      <w:numFmt w:val="bullet"/>
+      <w:lvlText w:val=""/>
+      <w:lvlJc w:val="left"/>
+      <w:pPr>
+        <w:ind w:left="6480" w:hanging="360"/>
+      </w:pPr>
+      <w:rPr>
+        <w:rFonts w:ascii="Wingdings" w:hAnsi="Wingdings" w:hint="default"/>
+      </w:rPr>
+    </w:lvl>
+  </w:abstractNum>
+  <w:abstractNum w:abstractNumId="5" w15:restartNumberingAfterBreak="0">
     <w:nsid w:val="16781C20"/>
     <w:multiLevelType w:val="hybridMultilevel"/>
     <w:tmpl w:val="0FC209BC"/>
@@ -3314,7 +4306,7 @@
       </w:pPr>
     </w:lvl>
   </w:abstractNum>
-  <w:abstractNum w:abstractNumId="5" w15:restartNumberingAfterBreak="0">
+  <w:abstractNum w:abstractNumId="6" w15:restartNumberingAfterBreak="0">
     <w:nsid w:val="16BE2DCD"/>
     <w:multiLevelType w:val="hybridMultilevel"/>
     <w:tmpl w:val="ADBC7C10"/>
@@ -3400,7 +4392,119 @@
       </w:pPr>
     </w:lvl>
   </w:abstractNum>
-  <w:abstractNum w:abstractNumId="6" w15:restartNumberingAfterBreak="0">
+  <w:abstractNum w:abstractNumId="7" w15:restartNumberingAfterBreak="0">
+    <w:nsid w:val="18DB41AB"/>
+    <w:multiLevelType w:val="hybridMultilevel"/>
+    <w:tmpl w:val="FFCCFCAE"/>
+    <w:lvl w:ilvl="0" w:tplc="4BBE45B6">
+      <w:numFmt w:val="bullet"/>
+      <w:lvlText w:val="-"/>
+      <w:lvlJc w:val="left"/>
+      <w:pPr>
+        <w:ind w:left="720" w:hanging="360"/>
+      </w:pPr>
+      <w:rPr>
+        <w:rFonts w:ascii="Times New Roman" w:eastAsia="Times New Roman" w:hAnsi="Times New Roman" w:cs="Times New Roman" w:hint="default"/>
+      </w:rPr>
+    </w:lvl>
+    <w:lvl w:ilvl="1" w:tplc="6108D622">
+      <w:start w:val="1"/>
+      <w:numFmt w:val="bullet"/>
+      <w:lvlText w:val=""/>
+      <w:lvlJc w:val="left"/>
+      <w:pPr>
+        <w:ind w:left="1440" w:hanging="360"/>
+      </w:pPr>
+      <w:rPr>
+        <w:rFonts w:ascii="Symbol" w:hAnsi="Symbol" w:hint="default"/>
+      </w:rPr>
+    </w:lvl>
+    <w:lvl w:ilvl="2" w:tplc="04090005">
+      <w:start w:val="1"/>
+      <w:numFmt w:val="bullet"/>
+      <w:lvlText w:val=""/>
+      <w:lvlJc w:val="left"/>
+      <w:pPr>
+        <w:ind w:left="2160" w:hanging="360"/>
+      </w:pPr>
+      <w:rPr>
+        <w:rFonts w:ascii="Wingdings" w:hAnsi="Wingdings" w:hint="default"/>
+      </w:rPr>
+    </w:lvl>
+    <w:lvl w:ilvl="3" w:tplc="04090001">
+      <w:start w:val="1"/>
+      <w:numFmt w:val="bullet"/>
+      <w:lvlText w:val=""/>
+      <w:lvlJc w:val="left"/>
+      <w:pPr>
+        <w:ind w:left="2880" w:hanging="360"/>
+      </w:pPr>
+      <w:rPr>
+        <w:rFonts w:ascii="Symbol" w:hAnsi="Symbol" w:hint="default"/>
+      </w:rPr>
+    </w:lvl>
+    <w:lvl w:ilvl="4" w:tplc="04090003" w:tentative="1">
+      <w:start w:val="1"/>
+      <w:numFmt w:val="bullet"/>
+      <w:lvlText w:val="o"/>
+      <w:lvlJc w:val="left"/>
+      <w:pPr>
+        <w:ind w:left="3600" w:hanging="360"/>
+      </w:pPr>
+      <w:rPr>
+        <w:rFonts w:ascii="Courier New" w:hAnsi="Courier New" w:cs="Courier New" w:hint="default"/>
+      </w:rPr>
+    </w:lvl>
+    <w:lvl w:ilvl="5" w:tplc="04090005" w:tentative="1">
+      <w:start w:val="1"/>
+      <w:numFmt w:val="bullet"/>
+      <w:lvlText w:val=""/>
+      <w:lvlJc w:val="left"/>
+      <w:pPr>
+        <w:ind w:left="4320" w:hanging="360"/>
+      </w:pPr>
+      <w:rPr>
+        <w:rFonts w:ascii="Wingdings" w:hAnsi="Wingdings" w:hint="default"/>
+      </w:rPr>
+    </w:lvl>
+    <w:lvl w:ilvl="6" w:tplc="04090001" w:tentative="1">
+      <w:start w:val="1"/>
+      <w:numFmt w:val="bullet"/>
+      <w:lvlText w:val=""/>
+      <w:lvlJc w:val="left"/>
+      <w:pPr>
+        <w:ind w:left="5040" w:hanging="360"/>
+      </w:pPr>
+      <w:rPr>
+        <w:rFonts w:ascii="Symbol" w:hAnsi="Symbol" w:hint="default"/>
+      </w:rPr>
+    </w:lvl>
+    <w:lvl w:ilvl="7" w:tplc="04090003" w:tentative="1">
+      <w:start w:val="1"/>
+      <w:numFmt w:val="bullet"/>
+      <w:lvlText w:val="o"/>
+      <w:lvlJc w:val="left"/>
+      <w:pPr>
+        <w:ind w:left="5760" w:hanging="360"/>
+      </w:pPr>
+      <w:rPr>
+        <w:rFonts w:ascii="Courier New" w:hAnsi="Courier New" w:cs="Courier New" w:hint="default"/>
+      </w:rPr>
+    </w:lvl>
+    <w:lvl w:ilvl="8" w:tplc="04090005" w:tentative="1">
+      <w:start w:val="1"/>
+      <w:numFmt w:val="bullet"/>
+      <w:lvlText w:val=""/>
+      <w:lvlJc w:val="left"/>
+      <w:pPr>
+        <w:ind w:left="6480" w:hanging="360"/>
+      </w:pPr>
+      <w:rPr>
+        <w:rFonts w:ascii="Wingdings" w:hAnsi="Wingdings" w:hint="default"/>
+      </w:rPr>
+    </w:lvl>
+  </w:abstractNum>
+  <w:abstractNum w:abstractNumId="8" w15:restartNumberingAfterBreak="0">
     <w:nsid w:val="19EE753A"/>
     <w:multiLevelType w:val="hybridMultilevel"/>
     <w:tmpl w:val="23000660"/>
@@ -3486,7 +4590,7 @@
       </w:pPr>
     </w:lvl>
   </w:abstractNum>
-  <w:abstractNum w:abstractNumId="7" w15:restartNumberingAfterBreak="0">
+  <w:abstractNum w:abstractNumId="9" w15:restartNumberingAfterBreak="0">
     <w:nsid w:val="1FAB1B47"/>
     <w:multiLevelType w:val="multilevel"/>
     <w:tmpl w:val="5ABA1880"/>
@@ -3599,7 +4703,119 @@
       </w:rPr>
     </w:lvl>
   </w:abstractNum>
-  <w:abstractNum w:abstractNumId="8" w15:restartNumberingAfterBreak="0">
+  <w:abstractNum w:abstractNumId="10" w15:restartNumberingAfterBreak="0">
+    <w:nsid w:val="254621AA"/>
+    <w:multiLevelType w:val="hybridMultilevel"/>
+    <w:tmpl w:val="410CFAA6"/>
+    <w:lvl w:ilvl="0" w:tplc="4BBE45B6">
+      <w:numFmt w:val="bullet"/>
+      <w:lvlText w:val="-"/>
+      <w:lvlJc w:val="left"/>
+      <w:pPr>
+        <w:ind w:left="720" w:hanging="360"/>
+      </w:pPr>
+      <w:rPr>
+        <w:rFonts w:ascii="Times New Roman" w:eastAsia="Times New Roman" w:hAnsi="Times New Roman" w:cs="Times New Roman" w:hint="default"/>
+      </w:rPr>
+    </w:lvl>
+    <w:lvl w:ilvl="1" w:tplc="6108D622">
+      <w:start w:val="1"/>
+      <w:numFmt w:val="bullet"/>
+      <w:lvlText w:val=""/>
+      <w:lvlJc w:val="left"/>
+      <w:pPr>
+        <w:ind w:left="1440" w:hanging="360"/>
+      </w:pPr>
+      <w:rPr>
+        <w:rFonts w:ascii="Symbol" w:hAnsi="Symbol" w:hint="default"/>
+      </w:rPr>
+    </w:lvl>
+    <w:lvl w:ilvl="2" w:tplc="04090005">
+      <w:start w:val="1"/>
+      <w:numFmt w:val="bullet"/>
+      <w:lvlText w:val=""/>
+      <w:lvlJc w:val="left"/>
+      <w:pPr>
+        <w:ind w:left="2160" w:hanging="360"/>
+      </w:pPr>
+      <w:rPr>
+        <w:rFonts w:ascii="Wingdings" w:hAnsi="Wingdings" w:hint="default"/>
+      </w:rPr>
+    </w:lvl>
+    <w:lvl w:ilvl="3" w:tplc="04090001">
+      <w:start w:val="1"/>
+      <w:numFmt w:val="bullet"/>
+      <w:lvlText w:val=""/>
+      <w:lvlJc w:val="left"/>
+      <w:pPr>
+        <w:ind w:left="2880" w:hanging="360"/>
+      </w:pPr>
+      <w:rPr>
+        <w:rFonts w:ascii="Symbol" w:hAnsi="Symbol" w:hint="default"/>
+      </w:rPr>
+    </w:lvl>
+    <w:lvl w:ilvl="4" w:tplc="04090003" w:tentative="1">
+      <w:start w:val="1"/>
+      <w:numFmt w:val="bullet"/>
+      <w:lvlText w:val="o"/>
+      <w:lvlJc w:val="left"/>
+      <w:pPr>
+        <w:ind w:left="3600" w:hanging="360"/>
+      </w:pPr>
+      <w:rPr>
+        <w:rFonts w:ascii="Courier New" w:hAnsi="Courier New" w:cs="Courier New" w:hint="default"/>
+      </w:rPr>
+    </w:lvl>
+    <w:lvl w:ilvl="5" w:tplc="04090005" w:tentative="1">
+      <w:start w:val="1"/>
+      <w:numFmt w:val="bullet"/>
+      <w:lvlText w:val=""/>
+      <w:lvlJc w:val="left"/>
+      <w:pPr>
+        <w:ind w:left="4320" w:hanging="360"/>
+      </w:pPr>
+      <w:rPr>
+        <w:rFonts w:ascii="Wingdings" w:hAnsi="Wingdings" w:hint="default"/>
+      </w:rPr>
+    </w:lvl>
+    <w:lvl w:ilvl="6" w:tplc="04090001" w:tentative="1">
+      <w:start w:val="1"/>
+      <w:numFmt w:val="bullet"/>
+      <w:lvlText w:val=""/>
+      <w:lvlJc w:val="left"/>
+      <w:pPr>
+        <w:ind w:left="5040" w:hanging="360"/>
+      </w:pPr>
+      <w:rPr>
+        <w:rFonts w:ascii="Symbol" w:hAnsi="Symbol" w:hint="default"/>
+      </w:rPr>
+    </w:lvl>
+    <w:lvl w:ilvl="7" w:tplc="04090003" w:tentative="1">
+      <w:start w:val="1"/>
+      <w:numFmt w:val="bullet"/>
+      <w:lvlText w:val="o"/>
+      <w:lvlJc w:val="left"/>
+      <w:pPr>
+        <w:ind w:left="5760" w:hanging="360"/>
+      </w:pPr>
+      <w:rPr>
+        <w:rFonts w:ascii="Courier New" w:hAnsi="Courier New" w:cs="Courier New" w:hint="default"/>
+      </w:rPr>
+    </w:lvl>
+    <w:lvl w:ilvl="8" w:tplc="04090005" w:tentative="1">
+      <w:start w:val="1"/>
+      <w:numFmt w:val="bullet"/>
+      <w:lvlText w:val=""/>
+      <w:lvlJc w:val="left"/>
+      <w:pPr>
+        <w:ind w:left="6480" w:hanging="360"/>
+      </w:pPr>
+      <w:rPr>
+        <w:rFonts w:ascii="Wingdings" w:hAnsi="Wingdings" w:hint="default"/>
+      </w:rPr>
+    </w:lvl>
+  </w:abstractNum>
+  <w:abstractNum w:abstractNumId="11" w15:restartNumberingAfterBreak="0">
     <w:nsid w:val="262939BF"/>
     <w:multiLevelType w:val="multilevel"/>
     <w:tmpl w:val="5ABA1880"/>
@@ -3712,7 +4928,7 @@
       </w:rPr>
     </w:lvl>
   </w:abstractNum>
-  <w:abstractNum w:abstractNumId="9" w15:restartNumberingAfterBreak="0">
+  <w:abstractNum w:abstractNumId="12" w15:restartNumberingAfterBreak="0">
     <w:nsid w:val="26815A88"/>
     <w:multiLevelType w:val="hybridMultilevel"/>
     <w:tmpl w:val="B680C256"/>
@@ -3801,7 +5017,7 @@
       </w:pPr>
     </w:lvl>
   </w:abstractNum>
-  <w:abstractNum w:abstractNumId="10" w15:restartNumberingAfterBreak="0">
+  <w:abstractNum w:abstractNumId="13" w15:restartNumberingAfterBreak="0">
     <w:nsid w:val="2A64767E"/>
     <w:multiLevelType w:val="hybridMultilevel"/>
     <w:tmpl w:val="20081C50"/>
@@ -3915,7 +5131,7 @@
       </w:rPr>
     </w:lvl>
   </w:abstractNum>
-  <w:abstractNum w:abstractNumId="11" w15:restartNumberingAfterBreak="0">
+  <w:abstractNum w:abstractNumId="14" w15:restartNumberingAfterBreak="0">
     <w:nsid w:val="2D2F1654"/>
     <w:multiLevelType w:val="hybridMultilevel"/>
     <w:tmpl w:val="F708B23A"/>
@@ -4004,7 +5220,7 @@
       </w:pPr>
     </w:lvl>
   </w:abstractNum>
-  <w:abstractNum w:abstractNumId="12" w15:restartNumberingAfterBreak="0">
+  <w:abstractNum w:abstractNumId="15" w15:restartNumberingAfterBreak="0">
     <w:nsid w:val="30031056"/>
     <w:multiLevelType w:val="hybridMultilevel"/>
     <w:tmpl w:val="AC6AF052"/>
@@ -4090,7 +5306,7 @@
       </w:pPr>
     </w:lvl>
   </w:abstractNum>
-  <w:abstractNum w:abstractNumId="13" w15:restartNumberingAfterBreak="0">
+  <w:abstractNum w:abstractNumId="16" w15:restartNumberingAfterBreak="0">
     <w:nsid w:val="303353E0"/>
     <w:multiLevelType w:val="hybridMultilevel"/>
     <w:tmpl w:val="171847B2"/>
@@ -4182,7 +5398,7 @@
       </w:pPr>
     </w:lvl>
   </w:abstractNum>
-  <w:abstractNum w:abstractNumId="14" w15:restartNumberingAfterBreak="0">
+  <w:abstractNum w:abstractNumId="17" w15:restartNumberingAfterBreak="0">
     <w:nsid w:val="31F71731"/>
     <w:multiLevelType w:val="hybridMultilevel"/>
     <w:tmpl w:val="DE24BE66"/>
@@ -4271,7 +5487,7 @@
       </w:pPr>
     </w:lvl>
   </w:abstractNum>
-  <w:abstractNum w:abstractNumId="15" w15:restartNumberingAfterBreak="0">
+  <w:abstractNum w:abstractNumId="18" w15:restartNumberingAfterBreak="0">
     <w:nsid w:val="38C809FC"/>
     <w:multiLevelType w:val="hybridMultilevel"/>
     <w:tmpl w:val="914ED704"/>
@@ -4357,7 +5573,7 @@
       </w:pPr>
     </w:lvl>
   </w:abstractNum>
-  <w:abstractNum w:abstractNumId="16" w15:restartNumberingAfterBreak="0">
+  <w:abstractNum w:abstractNumId="19" w15:restartNumberingAfterBreak="0">
     <w:nsid w:val="38E739D2"/>
     <w:multiLevelType w:val="hybridMultilevel"/>
     <w:tmpl w:val="DB8C1D86"/>
@@ -4443,7 +5659,7 @@
       </w:pPr>
     </w:lvl>
   </w:abstractNum>
-  <w:abstractNum w:abstractNumId="17" w15:restartNumberingAfterBreak="0">
+  <w:abstractNum w:abstractNumId="20" w15:restartNumberingAfterBreak="0">
     <w:nsid w:val="421C72E9"/>
     <w:multiLevelType w:val="hybridMultilevel"/>
     <w:tmpl w:val="45369E30"/>
@@ -4532,7 +5748,7 @@
       </w:pPr>
     </w:lvl>
   </w:abstractNum>
-  <w:abstractNum w:abstractNumId="18" w15:restartNumberingAfterBreak="0">
+  <w:abstractNum w:abstractNumId="21" w15:restartNumberingAfterBreak="0">
     <w:nsid w:val="42AE5C0D"/>
     <w:multiLevelType w:val="hybridMultilevel"/>
     <w:tmpl w:val="55EE06E4"/>
@@ -4621,7 +5837,7 @@
       </w:pPr>
     </w:lvl>
   </w:abstractNum>
-  <w:abstractNum w:abstractNumId="19" w15:restartNumberingAfterBreak="0">
+  <w:abstractNum w:abstractNumId="22" w15:restartNumberingAfterBreak="0">
     <w:nsid w:val="43846D49"/>
     <w:multiLevelType w:val="hybridMultilevel"/>
     <w:tmpl w:val="D17895FC"/>
@@ -4710,7 +5926,7 @@
       </w:pPr>
     </w:lvl>
   </w:abstractNum>
-  <w:abstractNum w:abstractNumId="20" w15:restartNumberingAfterBreak="0">
+  <w:abstractNum w:abstractNumId="23" w15:restartNumberingAfterBreak="0">
     <w:nsid w:val="450A6588"/>
     <w:multiLevelType w:val="hybridMultilevel"/>
     <w:tmpl w:val="D39CC4A4"/>
@@ -4796,7 +6012,119 @@
       </w:pPr>
     </w:lvl>
   </w:abstractNum>
-  <w:abstractNum w:abstractNumId="21" w15:restartNumberingAfterBreak="0">
+  <w:abstractNum w:abstractNumId="24" w15:restartNumberingAfterBreak="0">
+    <w:nsid w:val="471230EA"/>
+    <w:multiLevelType w:val="hybridMultilevel"/>
+    <w:tmpl w:val="904C2E3A"/>
+    <w:lvl w:ilvl="0" w:tplc="4BBE45B6">
+      <w:numFmt w:val="bullet"/>
+      <w:lvlText w:val="-"/>
+      <w:lvlJc w:val="left"/>
+      <w:pPr>
+        <w:ind w:left="1080" w:hanging="360"/>
+      </w:pPr>
+      <w:rPr>
+        <w:rFonts w:ascii="Times New Roman" w:eastAsia="Times New Roman" w:hAnsi="Times New Roman" w:cs="Times New Roman" w:hint="default"/>
+      </w:rPr>
+    </w:lvl>
+    <w:lvl w:ilvl="1" w:tplc="6108D622">
+      <w:start w:val="1"/>
+      <w:numFmt w:val="bullet"/>
+      <w:lvlText w:val=""/>
+      <w:lvlJc w:val="left"/>
+      <w:pPr>
+        <w:ind w:left="1800" w:hanging="360"/>
+      </w:pPr>
+      <w:rPr>
+        <w:rFonts w:ascii="Symbol" w:hAnsi="Symbol" w:hint="default"/>
+      </w:rPr>
+    </w:lvl>
+    <w:lvl w:ilvl="2" w:tplc="04090005">
+      <w:start w:val="1"/>
+      <w:numFmt w:val="bullet"/>
+      <w:lvlText w:val=""/>
+      <w:lvlJc w:val="left"/>
+      <w:pPr>
+        <w:ind w:left="2520" w:hanging="360"/>
+      </w:pPr>
+      <w:rPr>
+        <w:rFonts w:ascii="Wingdings" w:hAnsi="Wingdings" w:hint="default"/>
+      </w:rPr>
+    </w:lvl>
+    <w:lvl w:ilvl="3" w:tplc="04090001">
+      <w:start w:val="1"/>
+      <w:numFmt w:val="bullet"/>
+      <w:lvlText w:val=""/>
+      <w:lvlJc w:val="left"/>
+      <w:pPr>
+        <w:ind w:left="3240" w:hanging="360"/>
+      </w:pPr>
+      <w:rPr>
+        <w:rFonts w:ascii="Symbol" w:hAnsi="Symbol" w:hint="default"/>
+      </w:rPr>
+    </w:lvl>
+    <w:lvl w:ilvl="4" w:tplc="04090003" w:tentative="1">
+      <w:start w:val="1"/>
+      <w:numFmt w:val="bullet"/>
+      <w:lvlText w:val="o"/>
+      <w:lvlJc w:val="left"/>
+      <w:pPr>
+        <w:ind w:left="3960" w:hanging="360"/>
+      </w:pPr>
+      <w:rPr>
+        <w:rFonts w:ascii="Courier New" w:hAnsi="Courier New" w:cs="Courier New" w:hint="default"/>
+      </w:rPr>
+    </w:lvl>
+    <w:lvl w:ilvl="5" w:tplc="04090005" w:tentative="1">
+      <w:start w:val="1"/>
+      <w:numFmt w:val="bullet"/>
+      <w:lvlText w:val=""/>
+      <w:lvlJc w:val="left"/>
+      <w:pPr>
+        <w:ind w:left="4680" w:hanging="360"/>
+      </w:pPr>
+      <w:rPr>
+        <w:rFonts w:ascii="Wingdings" w:hAnsi="Wingdings" w:hint="default"/>
+      </w:rPr>
+    </w:lvl>
+    <w:lvl w:ilvl="6" w:tplc="04090001" w:tentative="1">
+      <w:start w:val="1"/>
+      <w:numFmt w:val="bullet"/>
+      <w:lvlText w:val=""/>
+      <w:lvlJc w:val="left"/>
+      <w:pPr>
+        <w:ind w:left="5400" w:hanging="360"/>
+      </w:pPr>
+      <w:rPr>
+        <w:rFonts w:ascii="Symbol" w:hAnsi="Symbol" w:hint="default"/>
+      </w:rPr>
+    </w:lvl>
+    <w:lvl w:ilvl="7" w:tplc="04090003" w:tentative="1">
+      <w:start w:val="1"/>
+      <w:numFmt w:val="bullet"/>
+      <w:lvlText w:val="o"/>
+      <w:lvlJc w:val="left"/>
+      <w:pPr>
+        <w:ind w:left="6120" w:hanging="360"/>
+      </w:pPr>
+      <w:rPr>
+        <w:rFonts w:ascii="Courier New" w:hAnsi="Courier New" w:cs="Courier New" w:hint="default"/>
+      </w:rPr>
+    </w:lvl>
+    <w:lvl w:ilvl="8" w:tplc="04090005" w:tentative="1">
+      <w:start w:val="1"/>
+      <w:numFmt w:val="bullet"/>
+      <w:lvlText w:val=""/>
+      <w:lvlJc w:val="left"/>
+      <w:pPr>
+        <w:ind w:left="6840" w:hanging="360"/>
+      </w:pPr>
+      <w:rPr>
+        <w:rFonts w:ascii="Wingdings" w:hAnsi="Wingdings" w:hint="default"/>
+      </w:rPr>
+    </w:lvl>
+  </w:abstractNum>
+  <w:abstractNum w:abstractNumId="25" w15:restartNumberingAfterBreak="0">
     <w:nsid w:val="482328EC"/>
     <w:multiLevelType w:val="hybridMultilevel"/>
     <w:tmpl w:val="1EF022A4"/>
@@ -4885,7 +6213,7 @@
       </w:pPr>
     </w:lvl>
   </w:abstractNum>
-  <w:abstractNum w:abstractNumId="22" w15:restartNumberingAfterBreak="0">
+  <w:abstractNum w:abstractNumId="26" w15:restartNumberingAfterBreak="0">
     <w:nsid w:val="49C675A1"/>
     <w:multiLevelType w:val="hybridMultilevel"/>
     <w:tmpl w:val="DFF2F2AA"/>
@@ -4974,7 +6302,7 @@
       </w:pPr>
     </w:lvl>
   </w:abstractNum>
-  <w:abstractNum w:abstractNumId="23" w15:restartNumberingAfterBreak="0">
+  <w:abstractNum w:abstractNumId="27" w15:restartNumberingAfterBreak="0">
     <w:nsid w:val="4E7F346B"/>
     <w:multiLevelType w:val="hybridMultilevel"/>
     <w:tmpl w:val="F1BC5EC2"/>
@@ -5060,7 +6388,231 @@
       </w:pPr>
     </w:lvl>
   </w:abstractNum>
-  <w:abstractNum w:abstractNumId="24" w15:restartNumberingAfterBreak="0">
+  <w:abstractNum w:abstractNumId="28" w15:restartNumberingAfterBreak="0">
+    <w:nsid w:val="51E054FD"/>
+    <w:multiLevelType w:val="hybridMultilevel"/>
+    <w:tmpl w:val="548A85F8"/>
+    <w:lvl w:ilvl="0" w:tplc="4BBE45B6">
+      <w:numFmt w:val="bullet"/>
+      <w:lvlText w:val="-"/>
+      <w:lvlJc w:val="left"/>
+      <w:pPr>
+        <w:ind w:left="720" w:hanging="360"/>
+      </w:pPr>
+      <w:rPr>
+        <w:rFonts w:ascii="Times New Roman" w:eastAsia="Times New Roman" w:hAnsi="Times New Roman" w:cs="Times New Roman" w:hint="default"/>
+      </w:rPr>
+    </w:lvl>
+    <w:lvl w:ilvl="1" w:tplc="6108D622">
+      <w:start w:val="1"/>
+      <w:numFmt w:val="bullet"/>
+      <w:lvlText w:val=""/>
+      <w:lvlJc w:val="left"/>
+      <w:pPr>
+        <w:ind w:left="1440" w:hanging="360"/>
+      </w:pPr>
+      <w:rPr>
+        <w:rFonts w:ascii="Symbol" w:hAnsi="Symbol" w:hint="default"/>
+      </w:rPr>
+    </w:lvl>
+    <w:lvl w:ilvl="2" w:tplc="04090005">
+      <w:start w:val="1"/>
+      <w:numFmt w:val="bullet"/>
+      <w:lvlText w:val=""/>
+      <w:lvlJc w:val="left"/>
+      <w:pPr>
+        <w:ind w:left="2160" w:hanging="360"/>
+      </w:pPr>
+      <w:rPr>
+        <w:rFonts w:ascii="Wingdings" w:hAnsi="Wingdings" w:hint="default"/>
+      </w:rPr>
+    </w:lvl>
+    <w:lvl w:ilvl="3" w:tplc="04090001">
+      <w:start w:val="1"/>
+      <w:numFmt w:val="bullet"/>
+      <w:lvlText w:val=""/>
+      <w:lvlJc w:val="left"/>
+      <w:pPr>
+        <w:ind w:left="2880" w:hanging="360"/>
+      </w:pPr>
+      <w:rPr>
+        <w:rFonts w:ascii="Symbol" w:hAnsi="Symbol" w:hint="default"/>
+      </w:rPr>
+    </w:lvl>
+    <w:lvl w:ilvl="4" w:tplc="04090003" w:tentative="1">
+      <w:start w:val="1"/>
+      <w:numFmt w:val="bullet"/>
+      <w:lvlText w:val="o"/>
+      <w:lvlJc w:val="left"/>
+      <w:pPr>
+        <w:ind w:left="3600" w:hanging="360"/>
+      </w:pPr>
+      <w:rPr>
+        <w:rFonts w:ascii="Courier New" w:hAnsi="Courier New" w:cs="Courier New" w:hint="default"/>
+      </w:rPr>
+    </w:lvl>
+    <w:lvl w:ilvl="5" w:tplc="04090005" w:tentative="1">
+      <w:start w:val="1"/>
+      <w:numFmt w:val="bullet"/>
+      <w:lvlText w:val=""/>
+      <w:lvlJc w:val="left"/>
+      <w:pPr>
+        <w:ind w:left="4320" w:hanging="360"/>
+      </w:pPr>
+      <w:rPr>
+        <w:rFonts w:ascii="Wingdings" w:hAnsi="Wingdings" w:hint="default"/>
+      </w:rPr>
+    </w:lvl>
+    <w:lvl w:ilvl="6" w:tplc="04090001" w:tentative="1">
+      <w:start w:val="1"/>
+      <w:numFmt w:val="bullet"/>
+      <w:lvlText w:val=""/>
+      <w:lvlJc w:val="left"/>
+      <w:pPr>
+        <w:ind w:left="5040" w:hanging="360"/>
+      </w:pPr>
+      <w:rPr>
+        <w:rFonts w:ascii="Symbol" w:hAnsi="Symbol" w:hint="default"/>
+      </w:rPr>
+    </w:lvl>
+    <w:lvl w:ilvl="7" w:tplc="04090003" w:tentative="1">
+      <w:start w:val="1"/>
+      <w:numFmt w:val="bullet"/>
+      <w:lvlText w:val="o"/>
+      <w:lvlJc w:val="left"/>
+      <w:pPr>
+        <w:ind w:left="5760" w:hanging="360"/>
+      </w:pPr>
+      <w:rPr>
+        <w:rFonts w:ascii="Courier New" w:hAnsi="Courier New" w:cs="Courier New" w:hint="default"/>
+      </w:rPr>
+    </w:lvl>
+    <w:lvl w:ilvl="8" w:tplc="04090005" w:tentative="1">
+      <w:start w:val="1"/>
+      <w:numFmt w:val="bullet"/>
+      <w:lvlText w:val=""/>
+      <w:lvlJc w:val="left"/>
+      <w:pPr>
+        <w:ind w:left="6480" w:hanging="360"/>
+      </w:pPr>
+      <w:rPr>
+        <w:rFonts w:ascii="Wingdings" w:hAnsi="Wingdings" w:hint="default"/>
+      </w:rPr>
+    </w:lvl>
+  </w:abstractNum>
+  <w:abstractNum w:abstractNumId="29" w15:restartNumberingAfterBreak="0">
+    <w:nsid w:val="55706F9E"/>
+    <w:multiLevelType w:val="hybridMultilevel"/>
+    <w:tmpl w:val="7D440200"/>
+    <w:lvl w:ilvl="0" w:tplc="4BBE45B6">
+      <w:numFmt w:val="bullet"/>
+      <w:lvlText w:val="-"/>
+      <w:lvlJc w:val="left"/>
+      <w:pPr>
+        <w:ind w:left="720" w:hanging="360"/>
+      </w:pPr>
+      <w:rPr>
+        <w:rFonts w:ascii="Times New Roman" w:eastAsia="Times New Roman" w:hAnsi="Times New Roman" w:cs="Times New Roman" w:hint="default"/>
+      </w:rPr>
+    </w:lvl>
+    <w:lvl w:ilvl="1" w:tplc="6108D622">
+      <w:start w:val="1"/>
+      <w:numFmt w:val="bullet"/>
+      <w:lvlText w:val=""/>
+      <w:lvlJc w:val="left"/>
+      <w:pPr>
+        <w:ind w:left="1440" w:hanging="360"/>
+      </w:pPr>
+      <w:rPr>
+        <w:rFonts w:ascii="Symbol" w:hAnsi="Symbol" w:hint="default"/>
+      </w:rPr>
+    </w:lvl>
+    <w:lvl w:ilvl="2" w:tplc="04090005">
+      <w:start w:val="1"/>
+      <w:numFmt w:val="bullet"/>
+      <w:lvlText w:val=""/>
+      <w:lvlJc w:val="left"/>
+      <w:pPr>
+        <w:ind w:left="2160" w:hanging="360"/>
+      </w:pPr>
+      <w:rPr>
+        <w:rFonts w:ascii="Wingdings" w:hAnsi="Wingdings" w:hint="default"/>
+      </w:rPr>
+    </w:lvl>
+    <w:lvl w:ilvl="3" w:tplc="04090001">
+      <w:start w:val="1"/>
+      <w:numFmt w:val="bullet"/>
+      <w:lvlText w:val=""/>
+      <w:lvlJc w:val="left"/>
+      <w:pPr>
+        <w:ind w:left="2880" w:hanging="360"/>
+      </w:pPr>
+      <w:rPr>
+        <w:rFonts w:ascii="Symbol" w:hAnsi="Symbol" w:hint="default"/>
+      </w:rPr>
+    </w:lvl>
+    <w:lvl w:ilvl="4" w:tplc="04090003" w:tentative="1">
+      <w:start w:val="1"/>
+      <w:numFmt w:val="bullet"/>
+      <w:lvlText w:val="o"/>
+      <w:lvlJc w:val="left"/>
+      <w:pPr>
+        <w:ind w:left="3600" w:hanging="360"/>
+      </w:pPr>
+      <w:rPr>
+        <w:rFonts w:ascii="Courier New" w:hAnsi="Courier New" w:cs="Courier New" w:hint="default"/>
+      </w:rPr>
+    </w:lvl>
+    <w:lvl w:ilvl="5" w:tplc="04090005" w:tentative="1">
+      <w:start w:val="1"/>
+      <w:numFmt w:val="bullet"/>
+      <w:lvlText w:val=""/>
+      <w:lvlJc w:val="left"/>
+      <w:pPr>
+        <w:ind w:left="4320" w:hanging="360"/>
+      </w:pPr>
+      <w:rPr>
+        <w:rFonts w:ascii="Wingdings" w:hAnsi="Wingdings" w:hint="default"/>
+      </w:rPr>
+    </w:lvl>
+    <w:lvl w:ilvl="6" w:tplc="04090001" w:tentative="1">
+      <w:start w:val="1"/>
+      <w:numFmt w:val="bullet"/>
+      <w:lvlText w:val=""/>
+      <w:lvlJc w:val="left"/>
+      <w:pPr>
+        <w:ind w:left="5040" w:hanging="360"/>
+      </w:pPr>
+      <w:rPr>
+        <w:rFonts w:ascii="Symbol" w:hAnsi="Symbol" w:hint="default"/>
+      </w:rPr>
+    </w:lvl>
+    <w:lvl w:ilvl="7" w:tplc="04090003" w:tentative="1">
+      <w:start w:val="1"/>
+      <w:numFmt w:val="bullet"/>
+      <w:lvlText w:val="o"/>
+      <w:lvlJc w:val="left"/>
+      <w:pPr>
+        <w:ind w:left="5760" w:hanging="360"/>
+      </w:pPr>
+      <w:rPr>
+        <w:rFonts w:ascii="Courier New" w:hAnsi="Courier New" w:cs="Courier New" w:hint="default"/>
+      </w:rPr>
+    </w:lvl>
+    <w:lvl w:ilvl="8" w:tplc="04090005" w:tentative="1">
+      <w:start w:val="1"/>
+      <w:numFmt w:val="bullet"/>
+      <w:lvlText w:val=""/>
+      <w:lvlJc w:val="left"/>
+      <w:pPr>
+        <w:ind w:left="6480" w:hanging="360"/>
+      </w:pPr>
+      <w:rPr>
+        <w:rFonts w:ascii="Wingdings" w:hAnsi="Wingdings" w:hint="default"/>
+      </w:rPr>
+    </w:lvl>
+  </w:abstractNum>
+  <w:abstractNum w:abstractNumId="30" w15:restartNumberingAfterBreak="0">
     <w:nsid w:val="58376C99"/>
     <w:multiLevelType w:val="multilevel"/>
     <w:tmpl w:val="5ABA1880"/>
@@ -5173,7 +6725,7 @@
       </w:rPr>
     </w:lvl>
   </w:abstractNum>
-  <w:abstractNum w:abstractNumId="25" w15:restartNumberingAfterBreak="0">
+  <w:abstractNum w:abstractNumId="31" w15:restartNumberingAfterBreak="0">
     <w:nsid w:val="58CA7F77"/>
     <w:multiLevelType w:val="hybridMultilevel"/>
     <w:tmpl w:val="BC0006E4"/>
@@ -5259,7 +6811,7 @@
       </w:pPr>
     </w:lvl>
   </w:abstractNum>
-  <w:abstractNum w:abstractNumId="26" w15:restartNumberingAfterBreak="0">
+  <w:abstractNum w:abstractNumId="32" w15:restartNumberingAfterBreak="0">
     <w:nsid w:val="5B5B7E73"/>
     <w:multiLevelType w:val="hybridMultilevel"/>
     <w:tmpl w:val="A2506086"/>
@@ -5348,7 +6900,7 @@
       </w:pPr>
     </w:lvl>
   </w:abstractNum>
-  <w:abstractNum w:abstractNumId="27" w15:restartNumberingAfterBreak="0">
+  <w:abstractNum w:abstractNumId="33" w15:restartNumberingAfterBreak="0">
     <w:nsid w:val="5EC4A43E"/>
     <w:multiLevelType w:val="singleLevel"/>
     <w:tmpl w:val="5EC4A43E"/>
@@ -5369,7 +6921,7 @@
       </w:rPr>
     </w:lvl>
   </w:abstractNum>
-  <w:abstractNum w:abstractNumId="28" w15:restartNumberingAfterBreak="0">
+  <w:abstractNum w:abstractNumId="34" w15:restartNumberingAfterBreak="0">
     <w:nsid w:val="5EC4A457"/>
     <w:multiLevelType w:val="singleLevel"/>
     <w:tmpl w:val="5EC4A457"/>
@@ -5390,7 +6942,7 @@
       </w:rPr>
     </w:lvl>
   </w:abstractNum>
-  <w:abstractNum w:abstractNumId="29" w15:restartNumberingAfterBreak="0">
+  <w:abstractNum w:abstractNumId="35" w15:restartNumberingAfterBreak="0">
     <w:nsid w:val="5EC90C39"/>
     <w:multiLevelType w:val="singleLevel"/>
     <w:tmpl w:val="373A100C"/>
@@ -5410,7 +6962,7 @@
       </w:rPr>
     </w:lvl>
   </w:abstractNum>
-  <w:abstractNum w:abstractNumId="30" w15:restartNumberingAfterBreak="0">
+  <w:abstractNum w:abstractNumId="36" w15:restartNumberingAfterBreak="0">
     <w:nsid w:val="619154A6"/>
     <w:multiLevelType w:val="hybridMultilevel"/>
     <w:tmpl w:val="3B8014B0"/>
@@ -5499,7 +7051,7 @@
       </w:pPr>
     </w:lvl>
   </w:abstractNum>
-  <w:abstractNum w:abstractNumId="31" w15:restartNumberingAfterBreak="0">
+  <w:abstractNum w:abstractNumId="37" w15:restartNumberingAfterBreak="0">
     <w:nsid w:val="62E127AC"/>
     <w:multiLevelType w:val="hybridMultilevel"/>
     <w:tmpl w:val="40322AD6"/>
@@ -5588,7 +7140,7 @@
       </w:pPr>
     </w:lvl>
   </w:abstractNum>
-  <w:abstractNum w:abstractNumId="32" w15:restartNumberingAfterBreak="0">
+  <w:abstractNum w:abstractNumId="38" w15:restartNumberingAfterBreak="0">
     <w:nsid w:val="632436F5"/>
     <w:multiLevelType w:val="hybridMultilevel"/>
     <w:tmpl w:val="3EF6D9F4"/>
@@ -5677,7 +7229,7 @@
       </w:pPr>
     </w:lvl>
   </w:abstractNum>
-  <w:abstractNum w:abstractNumId="33" w15:restartNumberingAfterBreak="0">
+  <w:abstractNum w:abstractNumId="39" w15:restartNumberingAfterBreak="0">
     <w:nsid w:val="6C8E423A"/>
     <w:multiLevelType w:val="hybridMultilevel"/>
     <w:tmpl w:val="C942A3D6"/>
@@ -5769,7 +7321,119 @@
       </w:pPr>
     </w:lvl>
   </w:abstractNum>
-  <w:abstractNum w:abstractNumId="34" w15:restartNumberingAfterBreak="0">
+  <w:abstractNum w:abstractNumId="40" w15:restartNumberingAfterBreak="0">
+    <w:nsid w:val="71517736"/>
+    <w:multiLevelType w:val="hybridMultilevel"/>
+    <w:tmpl w:val="680640B4"/>
+    <w:lvl w:ilvl="0" w:tplc="4BBE45B6">
+      <w:numFmt w:val="bullet"/>
+      <w:lvlText w:val="-"/>
+      <w:lvlJc w:val="left"/>
+      <w:pPr>
+        <w:ind w:left="720" w:hanging="360"/>
+      </w:pPr>
+      <w:rPr>
+        <w:rFonts w:ascii="Times New Roman" w:eastAsia="Times New Roman" w:hAnsi="Times New Roman" w:cs="Times New Roman" w:hint="default"/>
+      </w:rPr>
+    </w:lvl>
+    <w:lvl w:ilvl="1" w:tplc="04090003">
+      <w:start w:val="1"/>
+      <w:numFmt w:val="bullet"/>
+      <w:lvlText w:val="o"/>
+      <w:lvlJc w:val="left"/>
+      <w:pPr>
+        <w:ind w:left="1440" w:hanging="360"/>
+      </w:pPr>
+      <w:rPr>
+        <w:rFonts w:ascii="Courier New" w:hAnsi="Courier New" w:cs="Courier New" w:hint="default"/>
+      </w:rPr>
+    </w:lvl>
+    <w:lvl w:ilvl="2" w:tplc="04090005">
+      <w:start w:val="1"/>
+      <w:numFmt w:val="bullet"/>
+      <w:lvlText w:val=""/>
+      <w:lvlJc w:val="left"/>
+      <w:pPr>
+        <w:ind w:left="2160" w:hanging="360"/>
+      </w:pPr>
+      <w:rPr>
+        <w:rFonts w:ascii="Wingdings" w:hAnsi="Wingdings" w:hint="default"/>
+      </w:rPr>
+    </w:lvl>
+    <w:lvl w:ilvl="3" w:tplc="04090001">
+      <w:start w:val="1"/>
+      <w:numFmt w:val="bullet"/>
+      <w:lvlText w:val=""/>
+      <w:lvlJc w:val="left"/>
+      <w:pPr>
+        <w:ind w:left="2880" w:hanging="360"/>
+      </w:pPr>
+      <w:rPr>
+        <w:rFonts w:ascii="Symbol" w:hAnsi="Symbol" w:hint="default"/>
+      </w:rPr>
+    </w:lvl>
+    <w:lvl w:ilvl="4" w:tplc="04090003" w:tentative="1">
+      <w:start w:val="1"/>
+      <w:numFmt w:val="bullet"/>
+      <w:lvlText w:val="o"/>
+      <w:lvlJc w:val="left"/>
+      <w:pPr>
+        <w:ind w:left="3600" w:hanging="360"/>
+      </w:pPr>
+      <w:rPr>
+        <w:rFonts w:ascii="Courier New" w:hAnsi="Courier New" w:cs="Courier New" w:hint="default"/>
+      </w:rPr>
+    </w:lvl>
+    <w:lvl w:ilvl="5" w:tplc="04090005" w:tentative="1">
+      <w:start w:val="1"/>
+      <w:numFmt w:val="bullet"/>
+      <w:lvlText w:val=""/>
+      <w:lvlJc w:val="left"/>
+      <w:pPr>
+        <w:ind w:left="4320" w:hanging="360"/>
+      </w:pPr>
+      <w:rPr>
+        <w:rFonts w:ascii="Wingdings" w:hAnsi="Wingdings" w:hint="default"/>
+      </w:rPr>
+    </w:lvl>
+    <w:lvl w:ilvl="6" w:tplc="04090001" w:tentative="1">
+      <w:start w:val="1"/>
+      <w:numFmt w:val="bullet"/>
+      <w:lvlText w:val=""/>
+      <w:lvlJc w:val="left"/>
+      <w:pPr>
+        <w:ind w:left="5040" w:hanging="360"/>
+      </w:pPr>
+      <w:rPr>
+        <w:rFonts w:ascii="Symbol" w:hAnsi="Symbol" w:hint="default"/>
+      </w:rPr>
+    </w:lvl>
+    <w:lvl w:ilvl="7" w:tplc="04090003" w:tentative="1">
+      <w:start w:val="1"/>
+      <w:numFmt w:val="bullet"/>
+      <w:lvlText w:val="o"/>
+      <w:lvlJc w:val="left"/>
+      <w:pPr>
+        <w:ind w:left="5760" w:hanging="360"/>
+      </w:pPr>
+      <w:rPr>
+        <w:rFonts w:ascii="Courier New" w:hAnsi="Courier New" w:cs="Courier New" w:hint="default"/>
+      </w:rPr>
+    </w:lvl>
+    <w:lvl w:ilvl="8" w:tplc="04090005" w:tentative="1">
+      <w:start w:val="1"/>
+      <w:numFmt w:val="bullet"/>
+      <w:lvlText w:val=""/>
+      <w:lvlJc w:val="left"/>
+      <w:pPr>
+        <w:ind w:left="6480" w:hanging="360"/>
+      </w:pPr>
+      <w:rPr>
+        <w:rFonts w:ascii="Wingdings" w:hAnsi="Wingdings" w:hint="default"/>
+      </w:rPr>
+    </w:lvl>
+  </w:abstractNum>
+  <w:abstractNum w:abstractNumId="41" w15:restartNumberingAfterBreak="0">
     <w:nsid w:val="72685B0B"/>
     <w:multiLevelType w:val="hybridMultilevel"/>
     <w:tmpl w:val="2360896C"/>
@@ -5855,7 +7519,7 @@
       </w:pPr>
     </w:lvl>
   </w:abstractNum>
-  <w:abstractNum w:abstractNumId="35" w15:restartNumberingAfterBreak="0">
+  <w:abstractNum w:abstractNumId="42" w15:restartNumberingAfterBreak="0">
     <w:nsid w:val="738E6BD5"/>
     <w:multiLevelType w:val="hybridMultilevel"/>
     <w:tmpl w:val="D632DE06"/>
@@ -5944,7 +7608,7 @@
       </w:pPr>
     </w:lvl>
   </w:abstractNum>
-  <w:abstractNum w:abstractNumId="36" w15:restartNumberingAfterBreak="0">
+  <w:abstractNum w:abstractNumId="43" w15:restartNumberingAfterBreak="0">
     <w:nsid w:val="74262545"/>
     <w:multiLevelType w:val="hybridMultilevel"/>
     <w:tmpl w:val="EC8A1114"/>
@@ -6033,7 +7697,120 @@
       </w:pPr>
     </w:lvl>
   </w:abstractNum>
-  <w:abstractNum w:abstractNumId="37" w15:restartNumberingAfterBreak="0">
+  <w:abstractNum w:abstractNumId="44" w15:restartNumberingAfterBreak="0">
+    <w:nsid w:val="784C599C"/>
+    <w:multiLevelType w:val="hybridMultilevel"/>
+    <w:tmpl w:val="FA984DCC"/>
+    <w:lvl w:ilvl="0" w:tplc="04090001">
+      <w:start w:val="1"/>
+      <w:numFmt w:val="bullet"/>
+      <w:lvlText w:val=""/>
+      <w:lvlJc w:val="left"/>
+      <w:pPr>
+        <w:ind w:left="720" w:hanging="360"/>
+      </w:pPr>
+      <w:rPr>
+        <w:rFonts w:ascii="Symbol" w:hAnsi="Symbol" w:hint="default"/>
+      </w:rPr>
+    </w:lvl>
+    <w:lvl w:ilvl="1" w:tplc="04090003">
+      <w:start w:val="1"/>
+      <w:numFmt w:val="bullet"/>
+      <w:lvlText w:val="o"/>
+      <w:lvlJc w:val="left"/>
+      <w:pPr>
+        <w:ind w:left="1440" w:hanging="360"/>
+      </w:pPr>
+      <w:rPr>
+        <w:rFonts w:ascii="Courier New" w:hAnsi="Courier New" w:cs="Courier New" w:hint="default"/>
+      </w:rPr>
+    </w:lvl>
+    <w:lvl w:ilvl="2" w:tplc="04090005">
+      <w:start w:val="1"/>
+      <w:numFmt w:val="bullet"/>
+      <w:lvlText w:val=""/>
+      <w:lvlJc w:val="left"/>
+      <w:pPr>
+        <w:ind w:left="2160" w:hanging="360"/>
+      </w:pPr>
+      <w:rPr>
+        <w:rFonts w:ascii="Wingdings" w:hAnsi="Wingdings" w:hint="default"/>
+      </w:rPr>
+    </w:lvl>
+    <w:lvl w:ilvl="3" w:tplc="04090001">
+      <w:start w:val="1"/>
+      <w:numFmt w:val="bullet"/>
+      <w:lvlText w:val=""/>
+      <w:lvlJc w:val="left"/>
+      <w:pPr>
+        <w:ind w:left="2880" w:hanging="360"/>
+      </w:pPr>
+      <w:rPr>
+        <w:rFonts w:ascii="Symbol" w:hAnsi="Symbol" w:hint="default"/>
+      </w:rPr>
+    </w:lvl>
+    <w:lvl w:ilvl="4" w:tplc="04090003" w:tentative="1">
+      <w:start w:val="1"/>
+      <w:numFmt w:val="bullet"/>
+      <w:lvlText w:val="o"/>
+      <w:lvlJc w:val="left"/>
+      <w:pPr>
+        <w:ind w:left="3600" w:hanging="360"/>
+      </w:pPr>
+      <w:rPr>
+        <w:rFonts w:ascii="Courier New" w:hAnsi="Courier New" w:cs="Courier New" w:hint="default"/>
+      </w:rPr>
+    </w:lvl>
+    <w:lvl w:ilvl="5" w:tplc="04090005" w:tentative="1">
+      <w:start w:val="1"/>
+      <w:numFmt w:val="bullet"/>
+      <w:lvlText w:val=""/>
+      <w:lvlJc w:val="left"/>
+      <w:pPr>
+        <w:ind w:left="4320" w:hanging="360"/>
+      </w:pPr>
+      <w:rPr>
+        <w:rFonts w:ascii="Wingdings" w:hAnsi="Wingdings" w:hint="default"/>
+      </w:rPr>
+    </w:lvl>
+    <w:lvl w:ilvl="6" w:tplc="04090001" w:tentative="1">
+      <w:start w:val="1"/>
+      <w:numFmt w:val="bullet"/>
+      <w:lvlText w:val=""/>
+      <w:lvlJc w:val="left"/>
+      <w:pPr>
+        <w:ind w:left="5040" w:hanging="360"/>
+      </w:pPr>
+      <w:rPr>
+        <w:rFonts w:ascii="Symbol" w:hAnsi="Symbol" w:hint="default"/>
+      </w:rPr>
+    </w:lvl>
+    <w:lvl w:ilvl="7" w:tplc="04090003" w:tentative="1">
+      <w:start w:val="1"/>
+      <w:numFmt w:val="bullet"/>
+      <w:lvlText w:val="o"/>
+      <w:lvlJc w:val="left"/>
+      <w:pPr>
+        <w:ind w:left="5760" w:hanging="360"/>
+      </w:pPr>
+      <w:rPr>
+        <w:rFonts w:ascii="Courier New" w:hAnsi="Courier New" w:cs="Courier New" w:hint="default"/>
+      </w:rPr>
+    </w:lvl>
+    <w:lvl w:ilvl="8" w:tplc="04090005" w:tentative="1">
+      <w:start w:val="1"/>
+      <w:numFmt w:val="bullet"/>
+      <w:lvlText w:val=""/>
+      <w:lvlJc w:val="left"/>
+      <w:pPr>
+        <w:ind w:left="6480" w:hanging="360"/>
+      </w:pPr>
+      <w:rPr>
+        <w:rFonts w:ascii="Wingdings" w:hAnsi="Wingdings" w:hint="default"/>
+      </w:rPr>
+    </w:lvl>
+  </w:abstractNum>
+  <w:abstractNum w:abstractNumId="45" w15:restartNumberingAfterBreak="0">
     <w:nsid w:val="7BE67DF7"/>
     <w:multiLevelType w:val="hybridMultilevel"/>
     <w:tmpl w:val="6D189254"/>
@@ -6122,7 +7899,7 @@
       </w:pPr>
     </w:lvl>
   </w:abstractNum>
-  <w:abstractNum w:abstractNumId="38" w15:restartNumberingAfterBreak="0">
+  <w:abstractNum w:abstractNumId="46" w15:restartNumberingAfterBreak="0">
     <w:nsid w:val="7FDA2069"/>
     <w:multiLevelType w:val="hybridMultilevel"/>
     <w:tmpl w:val="3AB8F7AC"/>
@@ -6212,118 +7989,142 @@
     <w:abstractNumId w:val="1"/>
   </w:num>
   <w:num w:numId="2">
-    <w:abstractNumId w:val="28"/>
+    <w:abstractNumId w:val="34"/>
   </w:num>
   <w:num w:numId="3">
-    <w:abstractNumId w:val="27"/>
+    <w:abstractNumId w:val="33"/>
   </w:num>
   <w:num w:numId="4">
-    <w:abstractNumId w:val="7"/>
+    <w:abstractNumId w:val="9"/>
   </w:num>
   <w:num w:numId="5">
-    <w:abstractNumId w:val="24"/>
+    <w:abstractNumId w:val="30"/>
   </w:num>
   <w:num w:numId="6">
+    <w:abstractNumId w:val="11"/>
+  </w:num>
+  <w:num w:numId="7">
+    <w:abstractNumId w:val="18"/>
+  </w:num>
+  <w:num w:numId="8">
+    <w:abstractNumId w:val="15"/>
+  </w:num>
+  <w:num w:numId="9">
     <w:abstractNumId w:val="8"/>
   </w:num>
-  <w:num w:numId="7">
-    <w:abstractNumId w:val="15"/>
-  </w:num>
-  <w:num w:numId="8">
-    <w:abstractNumId w:val="12"/>
-  </w:num>
-  <w:num w:numId="9">
-    <w:abstractNumId w:val="6"/>
-  </w:num>
   <w:num w:numId="10">
-    <w:abstractNumId w:val="29"/>
+    <w:abstractNumId w:val="35"/>
   </w:num>
   <w:num w:numId="11">
     <w:abstractNumId w:val="3"/>
   </w:num>
   <w:num w:numId="12">
-    <w:abstractNumId w:val="11"/>
+    <w:abstractNumId w:val="14"/>
   </w:num>
   <w:num w:numId="13">
-    <w:abstractNumId w:val="35"/>
+    <w:abstractNumId w:val="42"/>
   </w:num>
   <w:num w:numId="14">
-    <w:abstractNumId w:val="4"/>
+    <w:abstractNumId w:val="5"/>
   </w:num>
   <w:num w:numId="15">
-    <w:abstractNumId w:val="33"/>
+    <w:abstractNumId w:val="39"/>
   </w:num>
   <w:num w:numId="16">
-    <w:abstractNumId w:val="17"/>
+    <w:abstractNumId w:val="20"/>
   </w:num>
   <w:num w:numId="17">
-    <w:abstractNumId w:val="31"/>
+    <w:abstractNumId w:val="37"/>
   </w:num>
   <w:num w:numId="18">
-    <w:abstractNumId w:val="10"/>
+    <w:abstractNumId w:val="13"/>
   </w:num>
   <w:num w:numId="19">
-    <w:abstractNumId w:val="30"/>
+    <w:abstractNumId w:val="36"/>
   </w:num>
   <w:num w:numId="20">
-    <w:abstractNumId w:val="21"/>
+    <w:abstractNumId w:val="25"/>
   </w:num>
   <w:num w:numId="21">
-    <w:abstractNumId w:val="32"/>
+    <w:abstractNumId w:val="38"/>
   </w:num>
   <w:num w:numId="22">
-    <w:abstractNumId w:val="19"/>
+    <w:abstractNumId w:val="22"/>
   </w:num>
   <w:num w:numId="23">
-    <w:abstractNumId w:val="36"/>
+    <w:abstractNumId w:val="43"/>
   </w:num>
   <w:num w:numId="24">
-    <w:abstractNumId w:val="14"/>
+    <w:abstractNumId w:val="17"/>
   </w:num>
   <w:num w:numId="25">
     <w:abstractNumId w:val="2"/>
   </w:num>
   <w:num w:numId="26">
-    <w:abstractNumId w:val="13"/>
+    <w:abstractNumId w:val="16"/>
   </w:num>
   <w:num w:numId="27">
     <w:abstractNumId w:val="0"/>
   </w:num>
   <w:num w:numId="28">
-    <w:abstractNumId w:val="18"/>
+    <w:abstractNumId w:val="21"/>
   </w:num>
   <w:num w:numId="29">
-    <w:abstractNumId w:val="22"/>
+    <w:abstractNumId w:val="26"/>
   </w:num>
   <w:num w:numId="30">
-    <w:abstractNumId w:val="26"/>
+    <w:abstractNumId w:val="32"/>
   </w:num>
   <w:num w:numId="31">
-    <w:abstractNumId w:val="37"/>
+    <w:abstractNumId w:val="45"/>
   </w:num>
   <w:num w:numId="32">
-    <w:abstractNumId w:val="9"/>
+    <w:abstractNumId w:val="12"/>
   </w:num>
   <w:num w:numId="33">
-    <w:abstractNumId w:val="16"/>
+    <w:abstractNumId w:val="19"/>
   </w:num>
   <w:num w:numId="34">
+    <w:abstractNumId w:val="27"/>
+  </w:num>
+  <w:num w:numId="35">
+    <w:abstractNumId w:val="31"/>
+  </w:num>
+  <w:num w:numId="36">
     <w:abstractNumId w:val="23"/>
   </w:num>
-  <w:num w:numId="35">
-    <w:abstractNumId w:val="25"/>
-  </w:num>
-  <w:num w:numId="36">
-    <w:abstractNumId w:val="20"/>
-  </w:num>
   <w:num w:numId="37">
-    <w:abstractNumId w:val="34"/>
+    <w:abstractNumId w:val="41"/>
   </w:num>
   <w:num w:numId="38">
-    <w:abstractNumId w:val="5"/>
+    <w:abstractNumId w:val="6"/>
   </w:num>
   <w:num w:numId="39">
-    <w:abstractNumId w:val="38"/>
+    <w:abstractNumId w:val="46"/>
+  </w:num>
+  <w:num w:numId="40">
+    <w:abstractNumId w:val="24"/>
+  </w:num>
+  <w:num w:numId="41">
+    <w:abstractNumId w:val="44"/>
+  </w:num>
+  <w:num w:numId="42">
+    <w:abstractNumId w:val="40"/>
+  </w:num>
+  <w:num w:numId="43">
+    <w:abstractNumId w:val="7"/>
+  </w:num>
+  <w:num w:numId="44">
+    <w:abstractNumId w:val="29"/>
+  </w:num>
+  <w:num w:numId="45">
+    <w:abstractNumId w:val="4"/>
+  </w:num>
+  <w:num w:numId="46">
+    <w:abstractNumId w:val="10"/>
+  </w:num>
+  <w:num w:numId="47">
+    <w:abstractNumId w:val="28"/>
   </w:num>
 </w:numbering>
 </file>
@@ -7178,7 +8979,7 @@
 </file>
 
 <file path=customXml/itemProps1.xml><?xml version="1.0" encoding="utf-8"?>
-<ds:datastoreItem xmlns:ds="http://schemas.openxmlformats.org/officeDocument/2006/customXml" ds:itemID="{BEDA2E47-EE3A-4442-A6BA-DD58A2CC190A}">
+<ds:datastoreItem xmlns:ds="http://schemas.openxmlformats.org/officeDocument/2006/customXml" ds:itemID="{FBCE8B28-619F-4A01-9001-C9B481C272EE}">
   <ds:schemaRefs>
     <ds:schemaRef ds:uri="http://schemas.openxmlformats.org/officeDocument/2006/bibliography"/>
   </ds:schemaRefs>

</xml_diff>